<commit_message>
Enviando trabalho da manhã de terça 22-04
</commit_message>
<xml_diff>
--- a/Pendências para ver com PV.docx
+++ b/Pendências para ver com PV.docx
@@ -182,8 +182,46 @@
       <w:r>
         <w:t xml:space="preserve"> erro Trabalho Científico</w:t>
       </w:r>
+    </w:p>
+    <w:p>
+      <w:pPr>
+        <w:pStyle w:val="PargrafodaLista"/>
+      </w:pPr>
+    </w:p>
+    <w:p>
+      <w:pPr>
+        <w:pStyle w:val="PargrafodaLista"/>
+        <w:numPr>
+          <w:ilvl w:val="0"/>
+          <w:numId w:val="1"/>
+        </w:numPr>
+      </w:pPr>
+      <w:proofErr w:type="spellStart"/>
+      <w:r>
+        <w:t>localDao.cadastrar</w:t>
+      </w:r>
+      <w:proofErr w:type="spellEnd"/>
+      <w:r>
+        <w:t>, ver como pega id do local para colocar em</w:t>
+      </w:r>
       <w:bookmarkStart w:id="0" w:name="_GoBack"/>
       <w:bookmarkEnd w:id="0"/>
+      <w:r>
+        <w:t xml:space="preserve"> </w:t>
+      </w:r>
+      <w:proofErr w:type="spellStart"/>
+      <w:r>
+        <w:t>municipioLocal</w:t>
+      </w:r>
+      <w:proofErr w:type="spellEnd"/>
+      <w:r>
+        <w:t xml:space="preserve"> e </w:t>
+      </w:r>
+      <w:proofErr w:type="spellStart"/>
+      <w:r>
+        <w:t>coordenadaLocal</w:t>
+      </w:r>
+      <w:proofErr w:type="spellEnd"/>
     </w:p>
     <w:p>
       <w:pPr>

</xml_diff>

<commit_message>
Enviando nova versão das Pendências com PV
</commit_message>
<xml_diff>
--- a/Pendências para ver com PV.docx
+++ b/Pendências para ver com PV.docx
@@ -25,6 +25,23 @@
     </w:p>
     <w:p>
       <w:pPr>
+        <w:rPr>
+          <w:b/>
+          <w:sz w:val="28"/>
+        </w:rPr>
+      </w:pPr>
+      <w:bookmarkStart w:id="0" w:name="_GoBack"/>
+      <w:r>
+        <w:rPr>
+          <w:b/>
+          <w:sz w:val="28"/>
+        </w:rPr>
+        <w:t>Erros que não consegui acertar</w:t>
+      </w:r>
+    </w:p>
+    <w:bookmarkEnd w:id="0"/>
+    <w:p>
+      <w:pPr>
         <w:pStyle w:val="PargrafodaLista"/>
       </w:pPr>
     </w:p>
@@ -153,29 +170,127 @@
     </w:p>
     <w:p>
       <w:pPr>
-        <w:pStyle w:val="PargrafodaLista"/>
-      </w:pPr>
-      <w:r>
-        <w:t>Desenhar tela Local</w:t>
-      </w:r>
-    </w:p>
-    <w:p>
-      <w:pPr>
-        <w:pStyle w:val="PargrafodaLista"/>
-      </w:pPr>
-      <w:bookmarkStart w:id="0" w:name="_GoBack"/>
-      <w:bookmarkEnd w:id="0"/>
+        <w:rPr>
+          <w:b/>
+          <w:sz w:val="28"/>
+        </w:rPr>
+      </w:pPr>
+      <w:r>
+        <w:rPr>
+          <w:b/>
+          <w:sz w:val="28"/>
+        </w:rPr>
+        <w:t>Implementações</w:t>
+      </w:r>
+    </w:p>
+    <w:p>
+      <w:pPr>
+        <w:pStyle w:val="PargrafodaLista"/>
+      </w:pPr>
     </w:p>
     <w:p>
       <w:pPr>
         <w:pStyle w:val="PargrafodaLista"/>
         <w:numPr>
           <w:ilvl w:val="0"/>
-          <w:numId w:val="1"/>
+          <w:numId w:val="2"/>
         </w:numPr>
       </w:pPr>
       <w:r>
+        <w:t xml:space="preserve">Arrumar classe </w:t>
+      </w:r>
+      <w:proofErr w:type="spellStart"/>
+      <w:r>
+        <w:t>controller</w:t>
+      </w:r>
+      <w:proofErr w:type="spellEnd"/>
+      <w:r>
+        <w:t xml:space="preserve"> </w:t>
+      </w:r>
+      <w:proofErr w:type="spellStart"/>
+      <w:r>
+        <w:t>CalcularComArvores</w:t>
+      </w:r>
+      <w:proofErr w:type="spellEnd"/>
+      <w:r>
+        <w:t xml:space="preserve"> e </w:t>
+      </w:r>
+      <w:proofErr w:type="spellStart"/>
+      <w:r>
+        <w:t>CalcularComParcelas</w:t>
+      </w:r>
+      <w:proofErr w:type="spellEnd"/>
+      <w:r>
+        <w:t xml:space="preserve">. Colocar na </w:t>
+      </w:r>
+      <w:proofErr w:type="spellStart"/>
+      <w:r>
+        <w:t>model</w:t>
+      </w:r>
+      <w:proofErr w:type="spellEnd"/>
+    </w:p>
+    <w:p>
+      <w:pPr>
+        <w:pStyle w:val="PargrafodaLista"/>
+      </w:pPr>
+    </w:p>
+    <w:p>
+      <w:pPr>
+        <w:pStyle w:val="PargrafodaLista"/>
+        <w:numPr>
+          <w:ilvl w:val="0"/>
+          <w:numId w:val="2"/>
+        </w:numPr>
+      </w:pPr>
+      <w:r>
+        <w:t xml:space="preserve">Desenha tela </w:t>
+      </w:r>
+      <w:proofErr w:type="spellStart"/>
+      <w:r>
+        <w:t>Inlcuir</w:t>
+      </w:r>
+      <w:proofErr w:type="spellEnd"/>
+      <w:r>
+        <w:t xml:space="preserve"> Local (desenho está na pasta Esboços Telas </w:t>
+      </w:r>
+      <w:proofErr w:type="spellStart"/>
+      <w:r>
+        <w:t>Balsamiq</w:t>
+      </w:r>
+      <w:proofErr w:type="spellEnd"/>
+      <w:r>
+        <w:t>)</w:t>
+      </w:r>
+    </w:p>
+    <w:p>
+      <w:pPr>
+        <w:pStyle w:val="PargrafodaLista"/>
+      </w:pPr>
+    </w:p>
+    <w:p>
+      <w:pPr>
+        <w:pStyle w:val="PargrafodaLista"/>
+        <w:numPr>
+          <w:ilvl w:val="0"/>
+          <w:numId w:val="2"/>
+        </w:numPr>
+      </w:pPr>
+      <w:r>
         <w:t>Desenhar tela Cadastro de Equação</w:t>
+      </w:r>
+      <w:r>
+        <w:t xml:space="preserve"> </w:t>
+      </w:r>
+      <w:r>
+        <w:t xml:space="preserve">(desenho está na pasta Esboços Telas </w:t>
+      </w:r>
+      <w:proofErr w:type="spellStart"/>
+      <w:r>
+        <w:t>Balsamiq</w:t>
+      </w:r>
+      <w:proofErr w:type="spellEnd"/>
+      <w:r>
+        <w:t>)</w:t>
       </w:r>
     </w:p>
     <w:sectPr>
@@ -191,6 +306,95 @@
 <file path=word/numbering.xml><?xml version="1.0" encoding="utf-8"?>
 <w:numbering xmlns:wpc="http://schemas.microsoft.com/office/word/2010/wordprocessingCanvas" xmlns:mc="http://schemas.openxmlformats.org/markup-compatibility/2006" xmlns:o="urn:schemas-microsoft-com:office:office" xmlns:r="http://schemas.openxmlformats.org/officeDocument/2006/relationships" xmlns:m="http://schemas.openxmlformats.org/officeDocument/2006/math" xmlns:v="urn:schemas-microsoft-com:vml" xmlns:wp14="http://schemas.microsoft.com/office/word/2010/wordprocessingDrawing" xmlns:wp="http://schemas.openxmlformats.org/drawingml/2006/wordprocessingDrawing" xmlns:w10="urn:schemas-microsoft-com:office:word" xmlns:w="http://schemas.openxmlformats.org/wordprocessingml/2006/main" xmlns:w14="http://schemas.microsoft.com/office/word/2010/wordml" xmlns:w15="http://schemas.microsoft.com/office/word/2012/wordml" xmlns:wpg="http://schemas.microsoft.com/office/word/2010/wordprocessingGroup" xmlns:wpi="http://schemas.microsoft.com/office/word/2010/wordprocessingInk" xmlns:wne="http://schemas.microsoft.com/office/word/2006/wordml" xmlns:wps="http://schemas.microsoft.com/office/word/2010/wordprocessingShape" mc:Ignorable="w14 w15 wp14">
   <w:abstractNum w:abstractNumId="0">
+    <w:nsid w:val="5C3948A9"/>
+    <w:multiLevelType w:val="hybridMultilevel"/>
+    <w:tmpl w:val="574A17AC"/>
+    <w:lvl w:ilvl="0" w:tplc="04160011">
+      <w:start w:val="1"/>
+      <w:numFmt w:val="decimal"/>
+      <w:lvlText w:val="%1)"/>
+      <w:lvlJc w:val="left"/>
+      <w:pPr>
+        <w:ind w:left="720" w:hanging="360"/>
+      </w:pPr>
+      <w:rPr>
+        <w:rFonts w:hint="default"/>
+      </w:rPr>
+    </w:lvl>
+    <w:lvl w:ilvl="1" w:tplc="04160019" w:tentative="1">
+      <w:start w:val="1"/>
+      <w:numFmt w:val="lowerLetter"/>
+      <w:lvlText w:val="%2."/>
+      <w:lvlJc w:val="left"/>
+      <w:pPr>
+        <w:ind w:left="1440" w:hanging="360"/>
+      </w:pPr>
+    </w:lvl>
+    <w:lvl w:ilvl="2" w:tplc="0416001B" w:tentative="1">
+      <w:start w:val="1"/>
+      <w:numFmt w:val="lowerRoman"/>
+      <w:lvlText w:val="%3."/>
+      <w:lvlJc w:val="right"/>
+      <w:pPr>
+        <w:ind w:left="2160" w:hanging="180"/>
+      </w:pPr>
+    </w:lvl>
+    <w:lvl w:ilvl="3" w:tplc="0416000F" w:tentative="1">
+      <w:start w:val="1"/>
+      <w:numFmt w:val="decimal"/>
+      <w:lvlText w:val="%4."/>
+      <w:lvlJc w:val="left"/>
+      <w:pPr>
+        <w:ind w:left="2880" w:hanging="360"/>
+      </w:pPr>
+    </w:lvl>
+    <w:lvl w:ilvl="4" w:tplc="04160019" w:tentative="1">
+      <w:start w:val="1"/>
+      <w:numFmt w:val="lowerLetter"/>
+      <w:lvlText w:val="%5."/>
+      <w:lvlJc w:val="left"/>
+      <w:pPr>
+        <w:ind w:left="3600" w:hanging="360"/>
+      </w:pPr>
+    </w:lvl>
+    <w:lvl w:ilvl="5" w:tplc="0416001B" w:tentative="1">
+      <w:start w:val="1"/>
+      <w:numFmt w:val="lowerRoman"/>
+      <w:lvlText w:val="%6."/>
+      <w:lvlJc w:val="right"/>
+      <w:pPr>
+        <w:ind w:left="4320" w:hanging="180"/>
+      </w:pPr>
+    </w:lvl>
+    <w:lvl w:ilvl="6" w:tplc="0416000F" w:tentative="1">
+      <w:start w:val="1"/>
+      <w:numFmt w:val="decimal"/>
+      <w:lvlText w:val="%7."/>
+      <w:lvlJc w:val="left"/>
+      <w:pPr>
+        <w:ind w:left="5040" w:hanging="360"/>
+      </w:pPr>
+    </w:lvl>
+    <w:lvl w:ilvl="7" w:tplc="04160019" w:tentative="1">
+      <w:start w:val="1"/>
+      <w:numFmt w:val="lowerLetter"/>
+      <w:lvlText w:val="%8."/>
+      <w:lvlJc w:val="left"/>
+      <w:pPr>
+        <w:ind w:left="5760" w:hanging="360"/>
+      </w:pPr>
+    </w:lvl>
+    <w:lvl w:ilvl="8" w:tplc="0416001B" w:tentative="1">
+      <w:start w:val="1"/>
+      <w:numFmt w:val="lowerRoman"/>
+      <w:lvlText w:val="%9."/>
+      <w:lvlJc w:val="right"/>
+      <w:pPr>
+        <w:ind w:left="6480" w:hanging="180"/>
+      </w:pPr>
+    </w:lvl>
+  </w:abstractNum>
+  <w:abstractNum w:abstractNumId="1">
     <w:nsid w:val="6CAA7173"/>
     <w:multiLevelType w:val="hybridMultilevel"/>
     <w:tmpl w:val="574A17AC"/>
@@ -280,6 +484,9 @@
     </w:lvl>
   </w:abstractNum>
   <w:num w:numId="1">
+    <w:abstractNumId w:val="1"/>
+  </w:num>
+  <w:num w:numId="2">
     <w:abstractNumId w:val="0"/>
   </w:num>
 </w:numbering>

</xml_diff>

<commit_message>
Validando as correções de Bug com o Professor Jaime
</commit_message>
<xml_diff>
--- a/Pendências para ver com PV.docx
+++ b/Pendências para ver com PV.docx
@@ -70,7 +70,49 @@
         <w:rPr>
           <w:color w:val="FF0000"/>
         </w:rPr>
-        <w:t>uncionando no editarFormacao, no combo bioma vem “Mata Atlantica selected”</w:t>
+        <w:t xml:space="preserve">uncionando no </w:t>
+      </w:r>
+      <w:proofErr w:type="spellStart"/>
+      <w:r>
+        <w:rPr>
+          <w:color w:val="FF0000"/>
+        </w:rPr>
+        <w:t>editarFormacao</w:t>
+      </w:r>
+      <w:proofErr w:type="spellEnd"/>
+      <w:r>
+        <w:rPr>
+          <w:color w:val="FF0000"/>
+        </w:rPr>
+        <w:t xml:space="preserve">, no combo bioma vem “Mata </w:t>
+      </w:r>
+      <w:proofErr w:type="spellStart"/>
+      <w:r>
+        <w:rPr>
+          <w:color w:val="FF0000"/>
+        </w:rPr>
+        <w:t>Atlantica</w:t>
+      </w:r>
+      <w:proofErr w:type="spellEnd"/>
+      <w:r>
+        <w:rPr>
+          <w:color w:val="FF0000"/>
+        </w:rPr>
+        <w:t xml:space="preserve"> </w:t>
+      </w:r>
+      <w:proofErr w:type="spellStart"/>
+      <w:r>
+        <w:rPr>
+          <w:color w:val="FF0000"/>
+        </w:rPr>
+        <w:t>selected</w:t>
+      </w:r>
+      <w:proofErr w:type="spellEnd"/>
+      <w:r>
+        <w:rPr>
+          <w:color w:val="FF0000"/>
+        </w:rPr>
+        <w:t>”</w:t>
       </w:r>
       <w:r>
         <w:rPr>
@@ -123,7 +165,25 @@
         <w:rPr>
           <w:color w:val="FF0000"/>
         </w:rPr>
-        <w:t xml:space="preserve"> (RESOLVIDO)</w:t>
+        <w:t xml:space="preserve"> (RESOLVIDO</w:t>
+      </w:r>
+      <w:r>
+        <w:rPr>
+          <w:color w:val="FF0000"/>
+        </w:rPr>
+        <w:t>, ESPALHAR</w:t>
+      </w:r>
+      <w:r>
+        <w:rPr>
+          <w:color w:val="FF0000"/>
+        </w:rPr>
+        <w:t xml:space="preserve"> NOVA_NOME_SERVLET, CREATE_NOME_SERVLET. Usar como Modelo Formação</w:t>
+      </w:r>
+      <w:r>
+        <w:rPr>
+          <w:color w:val="FF0000"/>
+        </w:rPr>
+        <w:t>)</w:t>
       </w:r>
     </w:p>
     <w:p>
@@ -146,13 +206,33 @@
         <w:rPr>
           <w:color w:val="FF0000"/>
         </w:rPr>
-        <w:t>ERRO: Problema na alteração de qq. Quando aparece a tela de alteração com o campo preenchido com o valor original, se limpo, corretamente dá a mensagem de erro, porém volta a preencher o campo com o valor original, ou seja, a mensagem diz que o campo não pode ficar em branco mas aparece o valor original no campo</w:t>
+        <w:t xml:space="preserve">ERRO: Problema na alteração de </w:t>
+      </w:r>
+      <w:proofErr w:type="spellStart"/>
+      <w:r>
+        <w:rPr>
+          <w:color w:val="FF0000"/>
+        </w:rPr>
+        <w:t>qq</w:t>
+      </w:r>
+      <w:proofErr w:type="spellEnd"/>
+      <w:r>
+        <w:rPr>
+          <w:color w:val="FF0000"/>
+        </w:rPr>
+        <w:t>. Quando aparece a tela de alteração com o campo preenchido com o valor original, se limpo, corretamente dá a mensagem de erro, porém volta a preencher o campo com o valor original, ou seja, a mensagem diz que o campo não pode ficar em branco mas aparece o valor original no campo</w:t>
       </w:r>
       <w:r>
         <w:rPr>
           <w:color w:val="FF0000"/>
         </w:rPr>
         <w:t xml:space="preserve"> (RESOLVIDO, arrumei para BIOMA e autor)</w:t>
+      </w:r>
+      <w:r>
+        <w:rPr>
+          <w:color w:val="FF0000"/>
+        </w:rPr>
+        <w:t>(EDITAR_NOME_SERVLET E UPDATE_NOME_SERVLET).</w:t>
       </w:r>
     </w:p>
     <w:p>
@@ -171,27 +251,35 @@
           <w:color w:val="FF0000"/>
         </w:rPr>
       </w:pPr>
-      <w:r>
-        <w:rPr>
-          <w:color w:val="FF0000"/>
-        </w:rPr>
-        <w:t>ERRO: Nova variável, se informar somente sigla, dá msg erro das duas e apaga as duas</w:t>
-      </w:r>
-      <w:r>
-        <w:rPr>
-          <w:color w:val="FF0000"/>
-        </w:rPr>
-        <w:t xml:space="preserve"> </w:t>
-      </w:r>
       <w:bookmarkStart w:id="0" w:name="_GoBack"/>
-      <w:bookmarkEnd w:id="0"/>
-      <w:r>
-        <w:rPr>
-          <w:color w:val="FF0000"/>
-        </w:rPr>
-        <w:t>(RESOLVIDO)</w:t>
-      </w:r>
-    </w:p>
+      <w:r>
+        <w:rPr>
+          <w:color w:val="FF0000"/>
+        </w:rPr>
+        <w:t xml:space="preserve">ERRO: Nova variável, se informar somente sigla, dá </w:t>
+      </w:r>
+      <w:proofErr w:type="spellStart"/>
+      <w:r>
+        <w:rPr>
+          <w:color w:val="FF0000"/>
+        </w:rPr>
+        <w:t>msg</w:t>
+      </w:r>
+      <w:proofErr w:type="spellEnd"/>
+      <w:r>
+        <w:rPr>
+          <w:color w:val="FF0000"/>
+        </w:rPr>
+        <w:t xml:space="preserve"> erro das duas e apaga as duas</w:t>
+      </w:r>
+      <w:r>
+        <w:rPr>
+          <w:color w:val="FF0000"/>
+        </w:rPr>
+        <w:t xml:space="preserve"> (RESOLVIDO)</w:t>
+      </w:r>
+    </w:p>
+    <w:bookmarkEnd w:id="0"/>
     <w:p>
       <w:pPr>
         <w:pStyle w:val="ListParagraph"/>
@@ -226,8 +314,37 @@
         </w:numPr>
       </w:pPr>
       <w:r>
-        <w:t>Arrumar classe controller CalcularComArvores e CalcularComParcelas. Colocar na model</w:t>
-      </w:r>
+        <w:t xml:space="preserve">Arrumar classe </w:t>
+      </w:r>
+      <w:proofErr w:type="spellStart"/>
+      <w:r>
+        <w:t>controller</w:t>
+      </w:r>
+      <w:proofErr w:type="spellEnd"/>
+      <w:r>
+        <w:t xml:space="preserve"> </w:t>
+      </w:r>
+      <w:proofErr w:type="spellStart"/>
+      <w:r>
+        <w:t>CalcularComArvores</w:t>
+      </w:r>
+      <w:proofErr w:type="spellEnd"/>
+      <w:r>
+        <w:t xml:space="preserve"> e </w:t>
+      </w:r>
+      <w:proofErr w:type="spellStart"/>
+      <w:r>
+        <w:t>CalcularComParcelas</w:t>
+      </w:r>
+      <w:proofErr w:type="spellEnd"/>
+      <w:r>
+        <w:t xml:space="preserve">. Colocar na </w:t>
+      </w:r>
+      <w:proofErr w:type="spellStart"/>
+      <w:r>
+        <w:t>model</w:t>
+      </w:r>
+      <w:proofErr w:type="spellEnd"/>
     </w:p>
     <w:p>
       <w:pPr>
@@ -243,7 +360,23 @@
         </w:numPr>
       </w:pPr>
       <w:r>
-        <w:t>Desenha tela Inlcuir Local (desenho está na pasta Esboços Telas Balsamiq)</w:t>
+        <w:t xml:space="preserve">Desenha tela </w:t>
+      </w:r>
+      <w:proofErr w:type="spellStart"/>
+      <w:r>
+        <w:t>Inlcuir</w:t>
+      </w:r>
+      <w:proofErr w:type="spellEnd"/>
+      <w:r>
+        <w:t xml:space="preserve"> Local (desenho está na pasta Esboços Telas </w:t>
+      </w:r>
+      <w:proofErr w:type="spellStart"/>
+      <w:r>
+        <w:t>Balsamiq</w:t>
+      </w:r>
+      <w:proofErr w:type="spellEnd"/>
+      <w:r>
+        <w:t>)</w:t>
       </w:r>
     </w:p>
     <w:p>
@@ -263,7 +396,15 @@
         <w:t>Desenhar tela Cadastro de Equação</w:t>
       </w:r>
       <w:r>
-        <w:t xml:space="preserve"> (desenho está na pasta Esboços Telas Balsamiq)</w:t>
+        <w:t xml:space="preserve"> (desenho está na pasta Esboços Telas </w:t>
+      </w:r>
+      <w:proofErr w:type="spellStart"/>
+      <w:r>
+        <w:t>Balsamiq</w:t>
+      </w:r>
+      <w:proofErr w:type="spellEnd"/>
+      <w:r>
+        <w:t>)</w:t>
       </w:r>
     </w:p>
     <w:sectPr>
@@ -1147,7 +1288,7 @@
   <a:extraClrSchemeLst/>
   <a:extLst>
     <a:ext uri="{05A4C25C-085E-4340-85A3-A5531E510DB2}">
-      <thm15:themeFamily xmlns:thm15="http://schemas.microsoft.com/office/thememl/2012/main" xmlns="" name="Office Theme" id="{62F939B6-93AF-4DB8-9C6B-D6C7DFDC589F}" vid="{4A3C46E8-61CC-4603-A589-7422A47A8E4A}"/>
+      <thm15:themeFamily xmlns="" xmlns:thm15="http://schemas.microsoft.com/office/thememl/2012/main" name="Office Theme" id="{62F939B6-93AF-4DB8-9C6B-D6C7DFDC589F}" vid="{4A3C46E8-61CC-4603-A589-7422A47A8E4A}"/>
     </a:ext>
   </a:extLst>
 </a:theme>

</xml_diff>